<commit_message>
Actualizacion 2 Espc de CU
Agregado las Especificaciones de los CU del 7 al 13. Y actualizado algunos detalles de los Diagramasd de cada CU.
</commit_message>
<xml_diff>
--- a/Analisis y Diseño/Casos de Uso/Especificacion de Casos de Uso/Especificaciones/CU04 - EditarServicio.docx
+++ b/Analisis y Diseño/Casos de Uso/Especificacion de Casos de Uso/Especificaciones/CU04 - EditarServicio.docx
@@ -2051,8 +2051,17 @@
         </w:numPr>
       </w:pPr>
       <w:r>
-        <w:t xml:space="preserve"> </w:t>
+        <w:t>El Sistema despliega la pantalla de Edición de Servicio.</w:t>
       </w:r>
+    </w:p>
+    <w:p>
+      <w:pPr>
+        <w:pStyle w:val="PSI-Normal"/>
+        <w:numPr>
+          <w:ilvl w:val="0"/>
+          <w:numId w:val="14"/>
+        </w:numPr>
+      </w:pPr>
       <w:r>
         <w:t xml:space="preserve">El usuario </w:t>
       </w:r>
@@ -2134,8 +2143,6 @@
       <w:r>
         <w:t>servicio es actualizado con nuevos datos característicos remplazando a los que contaba anteriormente</w:t>
       </w:r>
-      <w:bookmarkStart w:id="15" w:name="_GoBack"/>
-      <w:bookmarkEnd w:id="15"/>
       <w:r>
         <w:t>.</w:t>
       </w:r>
@@ -2153,22 +2160,23 @@
       <w:pPr>
         <w:pStyle w:val="PSI-Ttulo1"/>
       </w:pPr>
-      <w:bookmarkStart w:id="16" w:name="_Toc228206480"/>
-      <w:bookmarkStart w:id="17" w:name="_Toc234686585"/>
-      <w:bookmarkStart w:id="18" w:name="_Toc494073970"/>
+      <w:bookmarkStart w:id="15" w:name="_Toc228206480"/>
+      <w:bookmarkStart w:id="16" w:name="_Toc234686585"/>
+      <w:bookmarkStart w:id="17" w:name="_Toc494073970"/>
       <w:r>
+        <w:lastRenderedPageBreak/>
         <w:t>Flujo de Eventos Alternativo</w:t>
       </w:r>
+      <w:bookmarkEnd w:id="15"/>
       <w:bookmarkEnd w:id="16"/>
       <w:bookmarkEnd w:id="17"/>
-      <w:bookmarkEnd w:id="18"/>
     </w:p>
     <w:p>
       <w:pPr>
         <w:pStyle w:val="PSI-Normal"/>
       </w:pPr>
       <w:r>
-        <w:t>3</w:t>
+        <w:t>4</w:t>
       </w:r>
       <w:r>
         <w:t xml:space="preserve">A. </w:t>
@@ -2183,9 +2191,10 @@
         <w:ind w:left="705" w:firstLine="0"/>
       </w:pPr>
       <w:r>
-        <w:lastRenderedPageBreak/>
-        <w:t>3</w:t>
+        <w:t>4</w:t>
       </w:r>
+      <w:bookmarkStart w:id="18" w:name="_GoBack"/>
+      <w:bookmarkEnd w:id="18"/>
       <w:r>
         <w:t xml:space="preserve">A1. </w:t>
       </w:r>
@@ -8346,7 +8355,7 @@
 </file>
 
 <file path=customXml/itemProps2.xml><?xml version="1.0" encoding="utf-8"?>
-<ds:datastoreItem xmlns:ds="http://schemas.openxmlformats.org/officeDocument/2006/customXml" ds:itemID="{E5114F5B-7934-42B2-8D1D-8361F38B1768}">
+<ds:datastoreItem xmlns:ds="http://schemas.openxmlformats.org/officeDocument/2006/customXml" ds:itemID="{1B7CA7E6-07AC-4665-8B3B-384CA878CD77}">
   <ds:schemaRefs>
     <ds:schemaRef ds:uri="http://schemas.openxmlformats.org/officeDocument/2006/bibliography"/>
   </ds:schemaRefs>

</xml_diff>